<commit_message>
Set up frontend with fully integrated login and register pages
</commit_message>
<xml_diff>
--- a/To-do.docx
+++ b/To-do.docx
@@ -198,11 +198,13 @@
           <w:numId w:val="1"/>
         </w:numPr>
         <w:rPr>
-          <w:lang w:val="en-US"/>
-        </w:rPr>
-      </w:pPr>
-      <w:r>
-        <w:rPr>
+          <w:highlight w:val="green"/>
+          <w:lang w:val="en-US"/>
+        </w:rPr>
+      </w:pPr>
+      <w:r>
+        <w:rPr>
+          <w:highlight w:val="green"/>
           <w:lang w:val="en-US"/>
         </w:rPr>
         <w:t xml:space="preserve">Create frontend for login and register new </w:t>
@@ -210,11 +212,62 @@
       <w:proofErr w:type="gramStart"/>
       <w:r>
         <w:rPr>
+          <w:highlight w:val="green"/>
           <w:lang w:val="en-US"/>
         </w:rPr>
         <w:t>admin</w:t>
       </w:r>
       <w:proofErr w:type="gramEnd"/>
+    </w:p>
+    <w:p>
+      <w:pPr>
+        <w:pStyle w:val="ListParagraph"/>
+        <w:numPr>
+          <w:ilvl w:val="0"/>
+          <w:numId w:val="1"/>
+        </w:numPr>
+        <w:rPr>
+          <w:lang w:val="en-US"/>
+        </w:rPr>
+      </w:pPr>
+      <w:r>
+        <w:rPr>
+          <w:lang w:val="en-US"/>
+        </w:rPr>
+        <w:t>Hook up login frontend and backend</w:t>
+      </w:r>
+    </w:p>
+    <w:p>
+      <w:pPr>
+        <w:pStyle w:val="ListParagraph"/>
+        <w:numPr>
+          <w:ilvl w:val="0"/>
+          <w:numId w:val="1"/>
+        </w:numPr>
+        <w:rPr>
+          <w:lang w:val="en-US"/>
+        </w:rPr>
+      </w:pPr>
+      <w:r>
+        <w:rPr>
+          <w:lang w:val="en-US"/>
+        </w:rPr>
+        <w:t xml:space="preserve">Hook up </w:t>
+      </w:r>
+      <w:proofErr w:type="gramStart"/>
+      <w:r>
+        <w:rPr>
+          <w:lang w:val="en-US"/>
+        </w:rPr>
+        <w:t>register</w:t>
+      </w:r>
+      <w:proofErr w:type="gramEnd"/>
+      <w:r>
+        <w:rPr>
+          <w:lang w:val="en-US"/>
+        </w:rPr>
+        <w:t xml:space="preserve"> frontend and backend</w:t>
+      </w:r>
     </w:p>
     <w:p>
       <w:pPr>

</xml_diff>

<commit_message>
Add ability to register as admin and add, restock, and delete books
</commit_message>
<xml_diff>
--- a/To-do.docx
+++ b/To-do.docx
@@ -91,28 +91,38 @@
           <w:u w:val="single"/>
           <w:lang w:val="en-US"/>
         </w:rPr>
-        <w:t>Make user creation and login from backend</w:t>
-      </w:r>
-    </w:p>
-    <w:p>
-      <w:pPr>
-        <w:pStyle w:val="ListParagraph"/>
-        <w:numPr>
-          <w:ilvl w:val="0"/>
-          <w:numId w:val="1"/>
-        </w:numPr>
+        <w:t xml:space="preserve">Make user creation and login from </w:t>
+      </w:r>
+      <w:proofErr w:type="gramStart"/>
+      <w:r>
         <w:rPr>
           <w:highlight w:val="green"/>
           <w:u w:val="single"/>
           <w:lang w:val="en-US"/>
         </w:rPr>
-      </w:pPr>
-      <w:r>
+        <w:t>backend</w:t>
+      </w:r>
+      <w:proofErr w:type="gramEnd"/>
+    </w:p>
+    <w:p>
+      <w:pPr>
+        <w:pStyle w:val="ListParagraph"/>
+        <w:numPr>
+          <w:ilvl w:val="0"/>
+          <w:numId w:val="1"/>
+        </w:numPr>
         <w:rPr>
           <w:highlight w:val="green"/>
           <w:u w:val="single"/>
           <w:lang w:val="en-US"/>
         </w:rPr>
+      </w:pPr>
+      <w:r>
+        <w:rPr>
+          <w:highlight w:val="green"/>
+          <w:u w:val="single"/>
+          <w:lang w:val="en-US"/>
+        </w:rPr>
         <w:t>CRUD book (with stock) from backend</w:t>
       </w:r>
     </w:p>
@@ -197,8 +207,17 @@
           <w:highlight w:val="green"/>
           <w:lang w:val="en-US"/>
         </w:rPr>
-        <w:t>Create frontend for login and register new admin</w:t>
-      </w:r>
+        <w:t xml:space="preserve">Create frontend for login and register new </w:t>
+      </w:r>
+      <w:proofErr w:type="gramStart"/>
+      <w:r>
+        <w:rPr>
+          <w:highlight w:val="green"/>
+          <w:lang w:val="en-US"/>
+        </w:rPr>
+        <w:t>admin</w:t>
+      </w:r>
+      <w:proofErr w:type="gramEnd"/>
     </w:p>
     <w:p>
       <w:pPr>
@@ -237,7 +256,23 @@
           <w:highlight w:val="green"/>
           <w:lang w:val="en-US"/>
         </w:rPr>
-        <w:t>Hook up register frontend and backend</w:t>
+        <w:t xml:space="preserve">Hook up </w:t>
+      </w:r>
+      <w:proofErr w:type="gramStart"/>
+      <w:r>
+        <w:rPr>
+          <w:highlight w:val="green"/>
+          <w:lang w:val="en-US"/>
+        </w:rPr>
+        <w:t>register</w:t>
+      </w:r>
+      <w:proofErr w:type="gramEnd"/>
+      <w:r>
+        <w:rPr>
+          <w:highlight w:val="green"/>
+          <w:lang w:val="en-US"/>
+        </w:rPr>
+        <w:t xml:space="preserve"> frontend and backend</w:t>
       </w:r>
     </w:p>
     <w:p>
@@ -277,128 +312,185 @@
           <w:highlight w:val="green"/>
           <w:lang w:val="en-US"/>
         </w:rPr>
-        <w:t>Send user data from a backend endpoint</w:t>
-      </w:r>
-    </w:p>
-    <w:p>
-      <w:pPr>
-        <w:pStyle w:val="ListParagraph"/>
-        <w:numPr>
-          <w:ilvl w:val="0"/>
-          <w:numId w:val="1"/>
-        </w:numPr>
-        <w:rPr>
-          <w:lang w:val="en-US"/>
-        </w:rPr>
-      </w:pPr>
-    </w:p>
-    <w:p>
-      <w:pPr>
-        <w:pStyle w:val="ListParagraph"/>
-        <w:numPr>
-          <w:ilvl w:val="0"/>
-          <w:numId w:val="1"/>
-        </w:numPr>
-        <w:rPr>
-          <w:lang w:val="en-US"/>
-        </w:rPr>
-      </w:pPr>
-      <w:r>
-        <w:rPr>
-          <w:lang w:val="en-US"/>
-        </w:rPr>
-        <w:t>Create pagination for view all books</w:t>
-      </w:r>
-    </w:p>
-    <w:p>
-      <w:pPr>
-        <w:pStyle w:val="ListParagraph"/>
-        <w:numPr>
-          <w:ilvl w:val="0"/>
-          <w:numId w:val="1"/>
-        </w:numPr>
-        <w:rPr>
-          <w:lang w:val="en-US"/>
-        </w:rPr>
-      </w:pPr>
-      <w:r>
-        <w:rPr>
-          <w:lang w:val="en-US"/>
-        </w:rPr>
-        <w:t>Create pagination for view all book</w:t>
-      </w:r>
-    </w:p>
-    <w:p>
-      <w:pPr>
-        <w:pStyle w:val="ListParagraph"/>
-        <w:numPr>
-          <w:ilvl w:val="0"/>
-          <w:numId w:val="1"/>
-        </w:numPr>
-        <w:rPr>
-          <w:lang w:val="en-US"/>
-        </w:rPr>
-      </w:pPr>
-      <w:r>
-        <w:rPr>
-          <w:lang w:val="en-US"/>
-        </w:rPr>
-        <w:t>Create pagination for view all books</w:t>
-      </w:r>
-    </w:p>
-    <w:p>
-      <w:pPr>
-        <w:pStyle w:val="ListParagraph"/>
-        <w:numPr>
-          <w:ilvl w:val="0"/>
-          <w:numId w:val="1"/>
-        </w:numPr>
-        <w:rPr>
-          <w:lang w:val="en-US"/>
-        </w:rPr>
-      </w:pPr>
-      <w:r>
-        <w:rPr>
-          <w:lang w:val="en-US"/>
-        </w:rPr>
-        <w:t>Enable search for books</w:t>
-      </w:r>
-    </w:p>
-    <w:p>
-      <w:pPr>
-        <w:pStyle w:val="ListParagraph"/>
-        <w:numPr>
-          <w:ilvl w:val="0"/>
-          <w:numId w:val="1"/>
-        </w:numPr>
-        <w:rPr>
-          <w:lang w:val="en-US"/>
-        </w:rPr>
-      </w:pPr>
-      <w:r>
-        <w:rPr>
-          <w:lang w:val="en-US"/>
-        </w:rPr>
-        <w:t>Send categories along with book data</w:t>
-      </w:r>
-    </w:p>
-    <w:p>
-      <w:pPr>
-        <w:pStyle w:val="ListParagraph"/>
-        <w:numPr>
-          <w:ilvl w:val="0"/>
-          <w:numId w:val="1"/>
-        </w:numPr>
-        <w:rPr>
-          <w:lang w:val="en-US"/>
-        </w:rPr>
-      </w:pPr>
-      <w:r>
-        <w:rPr>
-          <w:lang w:val="en-US"/>
-        </w:rPr>
-        <w:t>Allow filtering by categories</w:t>
-      </w:r>
+        <w:t xml:space="preserve">Send user data from a backend </w:t>
+      </w:r>
+      <w:proofErr w:type="gramStart"/>
+      <w:r>
+        <w:rPr>
+          <w:highlight w:val="green"/>
+          <w:lang w:val="en-US"/>
+        </w:rPr>
+        <w:t>endpoint</w:t>
+      </w:r>
+      <w:proofErr w:type="gramEnd"/>
+    </w:p>
+    <w:p>
+      <w:pPr>
+        <w:pStyle w:val="ListParagraph"/>
+        <w:numPr>
+          <w:ilvl w:val="0"/>
+          <w:numId w:val="1"/>
+        </w:numPr>
+        <w:rPr>
+          <w:lang w:val="en-US"/>
+        </w:rPr>
+      </w:pPr>
+    </w:p>
+    <w:p>
+      <w:pPr>
+        <w:pStyle w:val="ListParagraph"/>
+        <w:numPr>
+          <w:ilvl w:val="0"/>
+          <w:numId w:val="1"/>
+        </w:numPr>
+        <w:rPr>
+          <w:lang w:val="en-US"/>
+        </w:rPr>
+      </w:pPr>
+      <w:r>
+        <w:rPr>
+          <w:lang w:val="en-US"/>
+        </w:rPr>
+        <w:t xml:space="preserve">Create pagination for view all </w:t>
+      </w:r>
+      <w:proofErr w:type="gramStart"/>
+      <w:r>
+        <w:rPr>
+          <w:lang w:val="en-US"/>
+        </w:rPr>
+        <w:t>books</w:t>
+      </w:r>
+      <w:proofErr w:type="gramEnd"/>
+    </w:p>
+    <w:p>
+      <w:pPr>
+        <w:pStyle w:val="ListParagraph"/>
+        <w:numPr>
+          <w:ilvl w:val="0"/>
+          <w:numId w:val="1"/>
+        </w:numPr>
+        <w:rPr>
+          <w:lang w:val="en-US"/>
+        </w:rPr>
+      </w:pPr>
+      <w:r>
+        <w:rPr>
+          <w:lang w:val="en-US"/>
+        </w:rPr>
+        <w:t xml:space="preserve">Create pagination for view all </w:t>
+      </w:r>
+      <w:proofErr w:type="gramStart"/>
+      <w:r>
+        <w:rPr>
+          <w:lang w:val="en-US"/>
+        </w:rPr>
+        <w:t>book</w:t>
+      </w:r>
+      <w:proofErr w:type="gramEnd"/>
+    </w:p>
+    <w:p>
+      <w:pPr>
+        <w:pStyle w:val="ListParagraph"/>
+        <w:numPr>
+          <w:ilvl w:val="0"/>
+          <w:numId w:val="1"/>
+        </w:numPr>
+        <w:rPr>
+          <w:lang w:val="en-US"/>
+        </w:rPr>
+      </w:pPr>
+      <w:r>
+        <w:rPr>
+          <w:lang w:val="en-US"/>
+        </w:rPr>
+        <w:t xml:space="preserve">Create pagination for view all </w:t>
+      </w:r>
+      <w:proofErr w:type="gramStart"/>
+      <w:r>
+        <w:rPr>
+          <w:lang w:val="en-US"/>
+        </w:rPr>
+        <w:t>books</w:t>
+      </w:r>
+      <w:proofErr w:type="gramEnd"/>
+    </w:p>
+    <w:p>
+      <w:pPr>
+        <w:pStyle w:val="ListParagraph"/>
+        <w:numPr>
+          <w:ilvl w:val="0"/>
+          <w:numId w:val="1"/>
+        </w:numPr>
+        <w:rPr>
+          <w:lang w:val="en-US"/>
+        </w:rPr>
+      </w:pPr>
+      <w:r>
+        <w:rPr>
+          <w:lang w:val="en-US"/>
+        </w:rPr>
+        <w:t xml:space="preserve">Enable search for </w:t>
+      </w:r>
+      <w:proofErr w:type="gramStart"/>
+      <w:r>
+        <w:rPr>
+          <w:lang w:val="en-US"/>
+        </w:rPr>
+        <w:t>books</w:t>
+      </w:r>
+      <w:proofErr w:type="gramEnd"/>
+    </w:p>
+    <w:p>
+      <w:pPr>
+        <w:pStyle w:val="ListParagraph"/>
+        <w:numPr>
+          <w:ilvl w:val="0"/>
+          <w:numId w:val="1"/>
+        </w:numPr>
+        <w:rPr>
+          <w:lang w:val="en-US"/>
+        </w:rPr>
+      </w:pPr>
+      <w:r>
+        <w:rPr>
+          <w:lang w:val="en-US"/>
+        </w:rPr>
+        <w:t xml:space="preserve">Send categories along with book </w:t>
+      </w:r>
+      <w:proofErr w:type="gramStart"/>
+      <w:r>
+        <w:rPr>
+          <w:lang w:val="en-US"/>
+        </w:rPr>
+        <w:t>data</w:t>
+      </w:r>
+      <w:proofErr w:type="gramEnd"/>
+    </w:p>
+    <w:p>
+      <w:pPr>
+        <w:pStyle w:val="ListParagraph"/>
+        <w:numPr>
+          <w:ilvl w:val="0"/>
+          <w:numId w:val="1"/>
+        </w:numPr>
+        <w:rPr>
+          <w:lang w:val="en-US"/>
+        </w:rPr>
+      </w:pPr>
+      <w:r>
+        <w:rPr>
+          <w:lang w:val="en-US"/>
+        </w:rPr>
+        <w:t xml:space="preserve">Allow filtering by </w:t>
+      </w:r>
+      <w:proofErr w:type="gramStart"/>
+      <w:r>
+        <w:rPr>
+          <w:lang w:val="en-US"/>
+        </w:rPr>
+        <w:t>categories</w:t>
+      </w:r>
+      <w:proofErr w:type="gramEnd"/>
     </w:p>
     <w:p>
       <w:pPr>
@@ -433,116 +525,188 @@
         <w:rPr>
           <w:lang w:val="en-US"/>
         </w:rPr>
-        <w:t>Authorize- only admin can CRUD book</w:t>
-      </w:r>
-    </w:p>
-    <w:p>
-      <w:pPr>
-        <w:pStyle w:val="ListParagraph"/>
-        <w:numPr>
-          <w:ilvl w:val="0"/>
-          <w:numId w:val="1"/>
-        </w:numPr>
-        <w:rPr>
-          <w:lang w:val="en-US"/>
-        </w:rPr>
-      </w:pPr>
-      <w:r>
-        <w:rPr>
-          <w:lang w:val="en-US"/>
-        </w:rPr>
-        <w:t>Create proper error handling</w:t>
-      </w:r>
-    </w:p>
-    <w:p>
-      <w:pPr>
-        <w:pStyle w:val="ListParagraph"/>
-        <w:numPr>
-          <w:ilvl w:val="0"/>
-          <w:numId w:val="1"/>
-        </w:numPr>
-        <w:rPr>
-          <w:lang w:val="en-US"/>
-        </w:rPr>
-      </w:pPr>
-      <w:r>
-        <w:rPr>
-          <w:lang w:val="en-US"/>
-        </w:rPr>
-        <w:t>Create frontend CD form</w:t>
-      </w:r>
-    </w:p>
-    <w:p>
-      <w:pPr>
-        <w:pStyle w:val="ListParagraph"/>
-        <w:numPr>
-          <w:ilvl w:val="0"/>
-          <w:numId w:val="1"/>
-        </w:numPr>
-        <w:rPr>
-          <w:lang w:val="en-US"/>
-        </w:rPr>
-      </w:pPr>
-      <w:r>
-        <w:rPr>
-          <w:lang w:val="en-US"/>
-        </w:rPr>
-        <w:t>Create put book in cart backend</w:t>
-      </w:r>
-    </w:p>
-    <w:p>
-      <w:pPr>
-        <w:pStyle w:val="ListParagraph"/>
-        <w:numPr>
-          <w:ilvl w:val="0"/>
-          <w:numId w:val="1"/>
-        </w:numPr>
-        <w:rPr>
-          <w:lang w:val="en-US"/>
-        </w:rPr>
-      </w:pPr>
-      <w:r>
-        <w:rPr>
-          <w:lang w:val="en-US"/>
-        </w:rPr>
-        <w:t>Enable put book in cart on frontend</w:t>
-      </w:r>
-    </w:p>
-    <w:p>
-      <w:pPr>
-        <w:pStyle w:val="ListParagraph"/>
-        <w:numPr>
-          <w:ilvl w:val="0"/>
-          <w:numId w:val="1"/>
-        </w:numPr>
-        <w:rPr>
-          <w:lang w:val="en-US"/>
-        </w:rPr>
-      </w:pPr>
-      <w:r>
-        <w:rPr>
-          <w:lang w:val="en-US"/>
-        </w:rPr>
-        <w:t>Create cart view frontend</w:t>
-      </w:r>
-    </w:p>
-    <w:p>
-      <w:pPr>
-        <w:pStyle w:val="ListParagraph"/>
-        <w:numPr>
-          <w:ilvl w:val="0"/>
-          <w:numId w:val="1"/>
-        </w:numPr>
-        <w:rPr>
-          <w:lang w:val="en-US"/>
-        </w:rPr>
-      </w:pPr>
-      <w:r>
-        <w:rPr>
-          <w:lang w:val="en-US"/>
-        </w:rPr>
-        <w:t>Create checkout cart flow frontend</w:t>
-      </w:r>
+        <w:t xml:space="preserve">Authorize- only admin can CRUD </w:t>
+      </w:r>
+      <w:proofErr w:type="gramStart"/>
+      <w:r>
+        <w:rPr>
+          <w:lang w:val="en-US"/>
+        </w:rPr>
+        <w:t>book</w:t>
+      </w:r>
+      <w:proofErr w:type="gramEnd"/>
+    </w:p>
+    <w:p>
+      <w:pPr>
+        <w:pStyle w:val="ListParagraph"/>
+        <w:numPr>
+          <w:ilvl w:val="0"/>
+          <w:numId w:val="1"/>
+        </w:numPr>
+        <w:rPr>
+          <w:lang w:val="en-US"/>
+        </w:rPr>
+      </w:pPr>
+      <w:r>
+        <w:rPr>
+          <w:lang w:val="en-US"/>
+        </w:rPr>
+        <w:t xml:space="preserve">Create proper error </w:t>
+      </w:r>
+      <w:proofErr w:type="gramStart"/>
+      <w:r>
+        <w:rPr>
+          <w:lang w:val="en-US"/>
+        </w:rPr>
+        <w:t>handling</w:t>
+      </w:r>
+      <w:proofErr w:type="gramEnd"/>
+    </w:p>
+    <w:p>
+      <w:pPr>
+        <w:pStyle w:val="ListParagraph"/>
+        <w:numPr>
+          <w:ilvl w:val="0"/>
+          <w:numId w:val="1"/>
+        </w:numPr>
+        <w:rPr>
+          <w:lang w:val="en-US"/>
+        </w:rPr>
+      </w:pPr>
+      <w:r>
+        <w:rPr>
+          <w:lang w:val="en-US"/>
+        </w:rPr>
+        <w:t>Create frontend C</w:t>
+      </w:r>
+      <w:r>
+        <w:rPr>
+          <w:lang w:val="en-US"/>
+        </w:rPr>
+        <w:t>U</w:t>
+      </w:r>
+      <w:r>
+        <w:rPr>
+          <w:lang w:val="en-US"/>
+        </w:rPr>
+        <w:t xml:space="preserve"> form</w:t>
+      </w:r>
+    </w:p>
+    <w:p>
+      <w:pPr>
+        <w:pStyle w:val="ListParagraph"/>
+        <w:numPr>
+          <w:ilvl w:val="0"/>
+          <w:numId w:val="1"/>
+        </w:numPr>
+        <w:rPr>
+          <w:highlight w:val="green"/>
+          <w:lang w:val="en-US"/>
+        </w:rPr>
+      </w:pPr>
+      <w:r>
+        <w:rPr>
+          <w:highlight w:val="green"/>
+          <w:lang w:val="en-US"/>
+        </w:rPr>
+        <w:t xml:space="preserve">Create put book in cart </w:t>
+      </w:r>
+      <w:proofErr w:type="gramStart"/>
+      <w:r>
+        <w:rPr>
+          <w:highlight w:val="green"/>
+          <w:lang w:val="en-US"/>
+        </w:rPr>
+        <w:t>backend</w:t>
+      </w:r>
+      <w:proofErr w:type="gramEnd"/>
+    </w:p>
+    <w:p>
+      <w:pPr>
+        <w:pStyle w:val="ListParagraph"/>
+        <w:numPr>
+          <w:ilvl w:val="0"/>
+          <w:numId w:val="1"/>
+        </w:numPr>
+        <w:rPr>
+          <w:highlight w:val="green"/>
+          <w:lang w:val="en-US"/>
+        </w:rPr>
+      </w:pPr>
+      <w:r>
+        <w:rPr>
+          <w:highlight w:val="green"/>
+          <w:lang w:val="en-US"/>
+        </w:rPr>
+        <w:t xml:space="preserve">Enable put book in cart on </w:t>
+      </w:r>
+      <w:proofErr w:type="gramStart"/>
+      <w:r>
+        <w:rPr>
+          <w:highlight w:val="green"/>
+          <w:lang w:val="en-US"/>
+        </w:rPr>
+        <w:t>frontend</w:t>
+      </w:r>
+      <w:proofErr w:type="gramEnd"/>
+    </w:p>
+    <w:p>
+      <w:pPr>
+        <w:pStyle w:val="ListParagraph"/>
+        <w:numPr>
+          <w:ilvl w:val="0"/>
+          <w:numId w:val="1"/>
+        </w:numPr>
+        <w:rPr>
+          <w:highlight w:val="green"/>
+          <w:lang w:val="en-US"/>
+        </w:rPr>
+      </w:pPr>
+      <w:r>
+        <w:rPr>
+          <w:highlight w:val="green"/>
+          <w:lang w:val="en-US"/>
+        </w:rPr>
+        <w:t xml:space="preserve">Create cart view </w:t>
+      </w:r>
+      <w:proofErr w:type="gramStart"/>
+      <w:r>
+        <w:rPr>
+          <w:highlight w:val="green"/>
+          <w:lang w:val="en-US"/>
+        </w:rPr>
+        <w:t>frontend</w:t>
+      </w:r>
+      <w:proofErr w:type="gramEnd"/>
+    </w:p>
+    <w:p>
+      <w:pPr>
+        <w:pStyle w:val="ListParagraph"/>
+        <w:numPr>
+          <w:ilvl w:val="0"/>
+          <w:numId w:val="1"/>
+        </w:numPr>
+        <w:rPr>
+          <w:highlight w:val="green"/>
+          <w:lang w:val="en-US"/>
+        </w:rPr>
+      </w:pPr>
+      <w:r>
+        <w:rPr>
+          <w:highlight w:val="green"/>
+          <w:lang w:val="en-US"/>
+        </w:rPr>
+        <w:t xml:space="preserve">Create checkout cart flow </w:t>
+      </w:r>
+      <w:proofErr w:type="gramStart"/>
+      <w:r>
+        <w:rPr>
+          <w:highlight w:val="green"/>
+          <w:lang w:val="en-US"/>
+        </w:rPr>
+        <w:t>frontend</w:t>
+      </w:r>
+      <w:proofErr w:type="gramEnd"/>
     </w:p>
     <w:sectPr>
       <w:pgSz w:w="12240" w:h="15840"/>

</xml_diff>

<commit_message>
Add ability to edit book details
</commit_message>
<xml_diff>
--- a/To-do.docx
+++ b/To-do.docx
@@ -207,17 +207,8 @@
           <w:highlight w:val="green"/>
           <w:lang w:val="en-US"/>
         </w:rPr>
-        <w:t xml:space="preserve">Create frontend for login and register new </w:t>
-      </w:r>
-      <w:proofErr w:type="gramStart"/>
-      <w:r>
-        <w:rPr>
-          <w:highlight w:val="green"/>
-          <w:lang w:val="en-US"/>
-        </w:rPr>
-        <w:t>admin</w:t>
-      </w:r>
-      <w:proofErr w:type="gramEnd"/>
+        <w:t>Create frontend for login and register new admin</w:t>
+      </w:r>
     </w:p>
     <w:p>
       <w:pPr>
@@ -256,23 +247,7 @@
           <w:highlight w:val="green"/>
           <w:lang w:val="en-US"/>
         </w:rPr>
-        <w:t xml:space="preserve">Hook up </w:t>
-      </w:r>
-      <w:proofErr w:type="gramStart"/>
-      <w:r>
-        <w:rPr>
-          <w:highlight w:val="green"/>
-          <w:lang w:val="en-US"/>
-        </w:rPr>
-        <w:t>register</w:t>
-      </w:r>
-      <w:proofErr w:type="gramEnd"/>
-      <w:r>
-        <w:rPr>
-          <w:highlight w:val="green"/>
-          <w:lang w:val="en-US"/>
-        </w:rPr>
-        <w:t xml:space="preserve"> frontend and backend</w:t>
+        <w:t>Hook up register frontend and backend</w:t>
       </w:r>
     </w:p>
     <w:p>
@@ -312,185 +287,128 @@
           <w:highlight w:val="green"/>
           <w:lang w:val="en-US"/>
         </w:rPr>
-        <w:t xml:space="preserve">Send user data from a backend </w:t>
-      </w:r>
-      <w:proofErr w:type="gramStart"/>
-      <w:r>
-        <w:rPr>
-          <w:highlight w:val="green"/>
-          <w:lang w:val="en-US"/>
-        </w:rPr>
-        <w:t>endpoint</w:t>
-      </w:r>
-      <w:proofErr w:type="gramEnd"/>
-    </w:p>
-    <w:p>
-      <w:pPr>
-        <w:pStyle w:val="ListParagraph"/>
-        <w:numPr>
-          <w:ilvl w:val="0"/>
-          <w:numId w:val="1"/>
-        </w:numPr>
-        <w:rPr>
-          <w:lang w:val="en-US"/>
-        </w:rPr>
-      </w:pPr>
-    </w:p>
-    <w:p>
-      <w:pPr>
-        <w:pStyle w:val="ListParagraph"/>
-        <w:numPr>
-          <w:ilvl w:val="0"/>
-          <w:numId w:val="1"/>
-        </w:numPr>
-        <w:rPr>
-          <w:lang w:val="en-US"/>
-        </w:rPr>
-      </w:pPr>
-      <w:r>
-        <w:rPr>
-          <w:lang w:val="en-US"/>
-        </w:rPr>
-        <w:t xml:space="preserve">Create pagination for view all </w:t>
-      </w:r>
-      <w:proofErr w:type="gramStart"/>
-      <w:r>
-        <w:rPr>
-          <w:lang w:val="en-US"/>
-        </w:rPr>
-        <w:t>books</w:t>
-      </w:r>
-      <w:proofErr w:type="gramEnd"/>
-    </w:p>
-    <w:p>
-      <w:pPr>
-        <w:pStyle w:val="ListParagraph"/>
-        <w:numPr>
-          <w:ilvl w:val="0"/>
-          <w:numId w:val="1"/>
-        </w:numPr>
-        <w:rPr>
-          <w:lang w:val="en-US"/>
-        </w:rPr>
-      </w:pPr>
-      <w:r>
-        <w:rPr>
-          <w:lang w:val="en-US"/>
-        </w:rPr>
-        <w:t xml:space="preserve">Create pagination for view all </w:t>
-      </w:r>
-      <w:proofErr w:type="gramStart"/>
-      <w:r>
-        <w:rPr>
-          <w:lang w:val="en-US"/>
-        </w:rPr>
-        <w:t>book</w:t>
-      </w:r>
-      <w:proofErr w:type="gramEnd"/>
-    </w:p>
-    <w:p>
-      <w:pPr>
-        <w:pStyle w:val="ListParagraph"/>
-        <w:numPr>
-          <w:ilvl w:val="0"/>
-          <w:numId w:val="1"/>
-        </w:numPr>
-        <w:rPr>
-          <w:lang w:val="en-US"/>
-        </w:rPr>
-      </w:pPr>
-      <w:r>
-        <w:rPr>
-          <w:lang w:val="en-US"/>
-        </w:rPr>
-        <w:t xml:space="preserve">Create pagination for view all </w:t>
-      </w:r>
-      <w:proofErr w:type="gramStart"/>
-      <w:r>
-        <w:rPr>
-          <w:lang w:val="en-US"/>
-        </w:rPr>
-        <w:t>books</w:t>
-      </w:r>
-      <w:proofErr w:type="gramEnd"/>
-    </w:p>
-    <w:p>
-      <w:pPr>
-        <w:pStyle w:val="ListParagraph"/>
-        <w:numPr>
-          <w:ilvl w:val="0"/>
-          <w:numId w:val="1"/>
-        </w:numPr>
-        <w:rPr>
-          <w:lang w:val="en-US"/>
-        </w:rPr>
-      </w:pPr>
-      <w:r>
-        <w:rPr>
-          <w:lang w:val="en-US"/>
-        </w:rPr>
-        <w:t xml:space="preserve">Enable search for </w:t>
-      </w:r>
-      <w:proofErr w:type="gramStart"/>
-      <w:r>
-        <w:rPr>
-          <w:lang w:val="en-US"/>
-        </w:rPr>
-        <w:t>books</w:t>
-      </w:r>
-      <w:proofErr w:type="gramEnd"/>
-    </w:p>
-    <w:p>
-      <w:pPr>
-        <w:pStyle w:val="ListParagraph"/>
-        <w:numPr>
-          <w:ilvl w:val="0"/>
-          <w:numId w:val="1"/>
-        </w:numPr>
-        <w:rPr>
-          <w:lang w:val="en-US"/>
-        </w:rPr>
-      </w:pPr>
-      <w:r>
-        <w:rPr>
-          <w:lang w:val="en-US"/>
-        </w:rPr>
-        <w:t xml:space="preserve">Send categories along with book </w:t>
-      </w:r>
-      <w:proofErr w:type="gramStart"/>
-      <w:r>
-        <w:rPr>
-          <w:lang w:val="en-US"/>
-        </w:rPr>
-        <w:t>data</w:t>
-      </w:r>
-      <w:proofErr w:type="gramEnd"/>
-    </w:p>
-    <w:p>
-      <w:pPr>
-        <w:pStyle w:val="ListParagraph"/>
-        <w:numPr>
-          <w:ilvl w:val="0"/>
-          <w:numId w:val="1"/>
-        </w:numPr>
-        <w:rPr>
-          <w:lang w:val="en-US"/>
-        </w:rPr>
-      </w:pPr>
-      <w:r>
-        <w:rPr>
-          <w:lang w:val="en-US"/>
-        </w:rPr>
-        <w:t xml:space="preserve">Allow filtering by </w:t>
-      </w:r>
-      <w:proofErr w:type="gramStart"/>
-      <w:r>
-        <w:rPr>
-          <w:lang w:val="en-US"/>
-        </w:rPr>
-        <w:t>categories</w:t>
-      </w:r>
-      <w:proofErr w:type="gramEnd"/>
+        <w:t>Send user data from a backend endpoint</w:t>
+      </w:r>
+    </w:p>
+    <w:p>
+      <w:pPr>
+        <w:pStyle w:val="ListParagraph"/>
+        <w:numPr>
+          <w:ilvl w:val="0"/>
+          <w:numId w:val="1"/>
+        </w:numPr>
+        <w:rPr>
+          <w:lang w:val="en-US"/>
+        </w:rPr>
+      </w:pPr>
+    </w:p>
+    <w:p>
+      <w:pPr>
+        <w:pStyle w:val="ListParagraph"/>
+        <w:numPr>
+          <w:ilvl w:val="0"/>
+          <w:numId w:val="1"/>
+        </w:numPr>
+        <w:rPr>
+          <w:lang w:val="en-US"/>
+        </w:rPr>
+      </w:pPr>
+      <w:r>
+        <w:rPr>
+          <w:lang w:val="en-US"/>
+        </w:rPr>
+        <w:t>Create pagination for view all books</w:t>
+      </w:r>
+    </w:p>
+    <w:p>
+      <w:pPr>
+        <w:pStyle w:val="ListParagraph"/>
+        <w:numPr>
+          <w:ilvl w:val="0"/>
+          <w:numId w:val="1"/>
+        </w:numPr>
+        <w:rPr>
+          <w:lang w:val="en-US"/>
+        </w:rPr>
+      </w:pPr>
+      <w:r>
+        <w:rPr>
+          <w:lang w:val="en-US"/>
+        </w:rPr>
+        <w:t>Create pagination for view all book</w:t>
+      </w:r>
+    </w:p>
+    <w:p>
+      <w:pPr>
+        <w:pStyle w:val="ListParagraph"/>
+        <w:numPr>
+          <w:ilvl w:val="0"/>
+          <w:numId w:val="1"/>
+        </w:numPr>
+        <w:rPr>
+          <w:lang w:val="en-US"/>
+        </w:rPr>
+      </w:pPr>
+      <w:r>
+        <w:rPr>
+          <w:lang w:val="en-US"/>
+        </w:rPr>
+        <w:t>Create pagination for view all books</w:t>
+      </w:r>
+    </w:p>
+    <w:p>
+      <w:pPr>
+        <w:pStyle w:val="ListParagraph"/>
+        <w:numPr>
+          <w:ilvl w:val="0"/>
+          <w:numId w:val="1"/>
+        </w:numPr>
+        <w:rPr>
+          <w:lang w:val="en-US"/>
+        </w:rPr>
+      </w:pPr>
+      <w:r>
+        <w:rPr>
+          <w:lang w:val="en-US"/>
+        </w:rPr>
+        <w:t>Enable search for books</w:t>
+      </w:r>
+    </w:p>
+    <w:p>
+      <w:pPr>
+        <w:pStyle w:val="ListParagraph"/>
+        <w:numPr>
+          <w:ilvl w:val="0"/>
+          <w:numId w:val="1"/>
+        </w:numPr>
+        <w:rPr>
+          <w:lang w:val="en-US"/>
+        </w:rPr>
+      </w:pPr>
+      <w:r>
+        <w:rPr>
+          <w:lang w:val="en-US"/>
+        </w:rPr>
+        <w:t>Send categories along with book data</w:t>
+      </w:r>
+    </w:p>
+    <w:p>
+      <w:pPr>
+        <w:pStyle w:val="ListParagraph"/>
+        <w:numPr>
+          <w:ilvl w:val="0"/>
+          <w:numId w:val="1"/>
+        </w:numPr>
+        <w:rPr>
+          <w:lang w:val="en-US"/>
+        </w:rPr>
+      </w:pPr>
+      <w:r>
+        <w:rPr>
+          <w:lang w:val="en-US"/>
+        </w:rPr>
+        <w:t>Allow filtering by categories</w:t>
+      </w:r>
     </w:p>
     <w:p>
       <w:pPr>
@@ -525,68 +443,38 @@
         <w:rPr>
           <w:lang w:val="en-US"/>
         </w:rPr>
-        <w:t xml:space="preserve">Authorize- only admin can CRUD </w:t>
-      </w:r>
-      <w:proofErr w:type="gramStart"/>
-      <w:r>
-        <w:rPr>
-          <w:lang w:val="en-US"/>
-        </w:rPr>
-        <w:t>book</w:t>
-      </w:r>
-      <w:proofErr w:type="gramEnd"/>
-    </w:p>
-    <w:p>
-      <w:pPr>
-        <w:pStyle w:val="ListParagraph"/>
-        <w:numPr>
-          <w:ilvl w:val="0"/>
-          <w:numId w:val="1"/>
-        </w:numPr>
-        <w:rPr>
-          <w:lang w:val="en-US"/>
-        </w:rPr>
-      </w:pPr>
-      <w:r>
-        <w:rPr>
-          <w:lang w:val="en-US"/>
-        </w:rPr>
-        <w:t xml:space="preserve">Create proper error </w:t>
-      </w:r>
-      <w:proofErr w:type="gramStart"/>
-      <w:r>
-        <w:rPr>
-          <w:lang w:val="en-US"/>
-        </w:rPr>
-        <w:t>handling</w:t>
-      </w:r>
-      <w:proofErr w:type="gramEnd"/>
-    </w:p>
-    <w:p>
-      <w:pPr>
-        <w:pStyle w:val="ListParagraph"/>
-        <w:numPr>
-          <w:ilvl w:val="0"/>
-          <w:numId w:val="1"/>
-        </w:numPr>
-        <w:rPr>
-          <w:lang w:val="en-US"/>
-        </w:rPr>
-      </w:pPr>
-      <w:r>
-        <w:rPr>
+        <w:t>Create proper error handling</w:t>
+      </w:r>
+    </w:p>
+    <w:p>
+      <w:pPr>
+        <w:pStyle w:val="ListParagraph"/>
+        <w:numPr>
+          <w:ilvl w:val="0"/>
+          <w:numId w:val="1"/>
+        </w:numPr>
+        <w:rPr>
+          <w:highlight w:val="green"/>
+          <w:lang w:val="en-US"/>
+        </w:rPr>
+      </w:pPr>
+      <w:r>
+        <w:rPr>
+          <w:highlight w:val="green"/>
           <w:lang w:val="en-US"/>
         </w:rPr>
         <w:t>Create frontend C</w:t>
       </w:r>
       <w:r>
         <w:rPr>
+          <w:highlight w:val="green"/>
           <w:lang w:val="en-US"/>
         </w:rPr>
         <w:t>U</w:t>
       </w:r>
       <w:r>
         <w:rPr>
+          <w:highlight w:val="green"/>
           <w:lang w:val="en-US"/>
         </w:rPr>
         <w:t xml:space="preserve"> form</w:t>

</xml_diff>

<commit_message>
Make cart and dashboard responsive; refactor them
</commit_message>
<xml_diff>
--- a/To-do.docx
+++ b/To-do.docx
@@ -301,6 +301,36 @@
           <w:lang w:val="en-US"/>
         </w:rPr>
       </w:pPr>
+      <w:r>
+        <w:rPr>
+          <w:highlight w:val="green"/>
+          <w:lang w:val="en-US"/>
+        </w:rPr>
+        <w:t>Create frontend C</w:t>
+      </w:r>
+      <w:r>
+        <w:rPr>
+          <w:highlight w:val="green"/>
+          <w:lang w:val="en-US"/>
+        </w:rPr>
+        <w:t>U</w:t>
+      </w:r>
+      <w:r>
+        <w:rPr>
+          <w:highlight w:val="green"/>
+          <w:lang w:val="en-US"/>
+        </w:rPr>
+        <w:t xml:space="preserve"> </w:t>
+      </w:r>
+      <w:proofErr w:type="gramStart"/>
+      <w:r>
+        <w:rPr>
+          <w:highlight w:val="green"/>
+          <w:lang w:val="en-US"/>
+        </w:rPr>
+        <w:t>form</w:t>
+      </w:r>
+      <w:proofErr w:type="gramEnd"/>
     </w:p>
     <w:p>
       <w:pPr>
@@ -310,15 +340,26 @@
           <w:numId w:val="1"/>
         </w:numPr>
         <w:rPr>
-          <w:lang w:val="en-US"/>
-        </w:rPr>
-      </w:pPr>
-      <w:r>
-        <w:rPr>
-          <w:lang w:val="en-US"/>
-        </w:rPr>
-        <w:t>Create pagination for view all books</w:t>
-      </w:r>
+          <w:highlight w:val="green"/>
+          <w:lang w:val="en-US"/>
+        </w:rPr>
+      </w:pPr>
+      <w:r>
+        <w:rPr>
+          <w:highlight w:val="green"/>
+          <w:lang w:val="en-US"/>
+        </w:rPr>
+        <w:t xml:space="preserve">Create put book in cart </w:t>
+      </w:r>
+      <w:proofErr w:type="gramStart"/>
+      <w:r>
+        <w:rPr>
+          <w:highlight w:val="green"/>
+          <w:lang w:val="en-US"/>
+        </w:rPr>
+        <w:t>backend</w:t>
+      </w:r>
+      <w:proofErr w:type="gramEnd"/>
     </w:p>
     <w:p>
       <w:pPr>
@@ -328,15 +369,26 @@
           <w:numId w:val="1"/>
         </w:numPr>
         <w:rPr>
-          <w:lang w:val="en-US"/>
-        </w:rPr>
-      </w:pPr>
-      <w:r>
-        <w:rPr>
-          <w:lang w:val="en-US"/>
-        </w:rPr>
-        <w:t>Create pagination for view all book</w:t>
-      </w:r>
+          <w:highlight w:val="green"/>
+          <w:lang w:val="en-US"/>
+        </w:rPr>
+      </w:pPr>
+      <w:r>
+        <w:rPr>
+          <w:highlight w:val="green"/>
+          <w:lang w:val="en-US"/>
+        </w:rPr>
+        <w:t xml:space="preserve">Enable put book in cart on </w:t>
+      </w:r>
+      <w:proofErr w:type="gramStart"/>
+      <w:r>
+        <w:rPr>
+          <w:highlight w:val="green"/>
+          <w:lang w:val="en-US"/>
+        </w:rPr>
+        <w:t>frontend</w:t>
+      </w:r>
+      <w:proofErr w:type="gramEnd"/>
     </w:p>
     <w:p>
       <w:pPr>
@@ -346,15 +398,26 @@
           <w:numId w:val="1"/>
         </w:numPr>
         <w:rPr>
-          <w:lang w:val="en-US"/>
-        </w:rPr>
-      </w:pPr>
-      <w:r>
-        <w:rPr>
-          <w:lang w:val="en-US"/>
-        </w:rPr>
-        <w:t>Create pagination for view all books</w:t>
-      </w:r>
+          <w:highlight w:val="green"/>
+          <w:lang w:val="en-US"/>
+        </w:rPr>
+      </w:pPr>
+      <w:r>
+        <w:rPr>
+          <w:highlight w:val="green"/>
+          <w:lang w:val="en-US"/>
+        </w:rPr>
+        <w:t xml:space="preserve">Create cart view </w:t>
+      </w:r>
+      <w:proofErr w:type="gramStart"/>
+      <w:r>
+        <w:rPr>
+          <w:highlight w:val="green"/>
+          <w:lang w:val="en-US"/>
+        </w:rPr>
+        <w:t>frontend</w:t>
+      </w:r>
+      <w:proofErr w:type="gramEnd"/>
     </w:p>
     <w:p>
       <w:pPr>
@@ -364,140 +427,16 @@
           <w:numId w:val="1"/>
         </w:numPr>
         <w:rPr>
-          <w:lang w:val="en-US"/>
-        </w:rPr>
-      </w:pPr>
-      <w:r>
-        <w:rPr>
-          <w:lang w:val="en-US"/>
-        </w:rPr>
-        <w:t>Enable search for books</w:t>
-      </w:r>
-    </w:p>
-    <w:p>
-      <w:pPr>
-        <w:pStyle w:val="ListParagraph"/>
-        <w:numPr>
-          <w:ilvl w:val="0"/>
-          <w:numId w:val="1"/>
-        </w:numPr>
-        <w:rPr>
-          <w:lang w:val="en-US"/>
-        </w:rPr>
-      </w:pPr>
-      <w:r>
-        <w:rPr>
-          <w:lang w:val="en-US"/>
-        </w:rPr>
-        <w:t>Send categories along with book data</w:t>
-      </w:r>
-    </w:p>
-    <w:p>
-      <w:pPr>
-        <w:pStyle w:val="ListParagraph"/>
-        <w:numPr>
-          <w:ilvl w:val="0"/>
-          <w:numId w:val="1"/>
-        </w:numPr>
-        <w:rPr>
-          <w:lang w:val="en-US"/>
-        </w:rPr>
-      </w:pPr>
-      <w:r>
-        <w:rPr>
-          <w:lang w:val="en-US"/>
-        </w:rPr>
-        <w:t>Allow filtering by categories</w:t>
-      </w:r>
-    </w:p>
-    <w:p>
-      <w:pPr>
-        <w:pStyle w:val="ListParagraph"/>
-        <w:numPr>
-          <w:ilvl w:val="0"/>
-          <w:numId w:val="1"/>
-        </w:numPr>
-        <w:rPr>
-          <w:lang w:val="en-US"/>
-        </w:rPr>
-      </w:pPr>
-      <w:r>
-        <w:rPr>
-          <w:lang w:val="en-US"/>
-        </w:rPr>
-        <w:t>Create admin dashboard frontend (for admin)</w:t>
-      </w:r>
-    </w:p>
-    <w:p>
-      <w:pPr>
-        <w:pStyle w:val="ListParagraph"/>
-        <w:numPr>
-          <w:ilvl w:val="0"/>
-          <w:numId w:val="1"/>
-        </w:numPr>
-        <w:rPr>
-          <w:lang w:val="en-US"/>
-        </w:rPr>
-      </w:pPr>
-      <w:r>
-        <w:rPr>
-          <w:lang w:val="en-US"/>
-        </w:rPr>
-        <w:t>Create proper error handling</w:t>
-      </w:r>
-    </w:p>
-    <w:p>
-      <w:pPr>
-        <w:pStyle w:val="ListParagraph"/>
-        <w:numPr>
-          <w:ilvl w:val="0"/>
-          <w:numId w:val="1"/>
-        </w:numPr>
-        <w:rPr>
-          <w:highlight w:val="green"/>
-          <w:lang w:val="en-US"/>
-        </w:rPr>
-      </w:pPr>
-      <w:r>
-        <w:rPr>
-          <w:highlight w:val="green"/>
-          <w:lang w:val="en-US"/>
-        </w:rPr>
-        <w:t>Create frontend C</w:t>
-      </w:r>
-      <w:r>
-        <w:rPr>
-          <w:highlight w:val="green"/>
-          <w:lang w:val="en-US"/>
-        </w:rPr>
-        <w:t>U</w:t>
-      </w:r>
-      <w:r>
-        <w:rPr>
-          <w:highlight w:val="green"/>
-          <w:lang w:val="en-US"/>
-        </w:rPr>
-        <w:t xml:space="preserve"> form</w:t>
-      </w:r>
-    </w:p>
-    <w:p>
-      <w:pPr>
-        <w:pStyle w:val="ListParagraph"/>
-        <w:numPr>
-          <w:ilvl w:val="0"/>
-          <w:numId w:val="1"/>
-        </w:numPr>
-        <w:rPr>
-          <w:highlight w:val="green"/>
-          <w:lang w:val="en-US"/>
-        </w:rPr>
-      </w:pPr>
-      <w:r>
-        <w:rPr>
-          <w:highlight w:val="green"/>
-          <w:lang w:val="en-US"/>
-        </w:rPr>
-        <w:t xml:space="preserve">Create put book in cart </w:t>
+          <w:highlight w:val="green"/>
+          <w:lang w:val="en-US"/>
+        </w:rPr>
+      </w:pPr>
+      <w:r>
+        <w:rPr>
+          <w:highlight w:val="green"/>
+          <w:lang w:val="en-US"/>
+        </w:rPr>
+        <w:t xml:space="preserve">Create checkout cart flow </w:t>
       </w:r>
       <w:proofErr w:type="gramStart"/>
       <w:r>
@@ -505,96 +444,18 @@
           <w:highlight w:val="green"/>
           <w:lang w:val="en-US"/>
         </w:rPr>
-        <w:t>backend</w:t>
+        <w:t>frontend</w:t>
       </w:r>
       <w:proofErr w:type="gramEnd"/>
     </w:p>
     <w:p>
       <w:pPr>
-        <w:pStyle w:val="ListParagraph"/>
-        <w:numPr>
-          <w:ilvl w:val="0"/>
-          <w:numId w:val="1"/>
-        </w:numPr>
-        <w:rPr>
-          <w:highlight w:val="green"/>
-          <w:lang w:val="en-US"/>
-        </w:rPr>
-      </w:pPr>
-      <w:r>
-        <w:rPr>
-          <w:highlight w:val="green"/>
-          <w:lang w:val="en-US"/>
-        </w:rPr>
-        <w:t xml:space="preserve">Enable put book in cart on </w:t>
-      </w:r>
-      <w:proofErr w:type="gramStart"/>
-      <w:r>
-        <w:rPr>
-          <w:highlight w:val="green"/>
-          <w:lang w:val="en-US"/>
-        </w:rPr>
-        <w:t>frontend</w:t>
-      </w:r>
-      <w:proofErr w:type="gramEnd"/>
-    </w:p>
-    <w:p>
-      <w:pPr>
-        <w:pStyle w:val="ListParagraph"/>
-        <w:numPr>
-          <w:ilvl w:val="0"/>
-          <w:numId w:val="1"/>
-        </w:numPr>
-        <w:rPr>
-          <w:highlight w:val="green"/>
-          <w:lang w:val="en-US"/>
-        </w:rPr>
-      </w:pPr>
-      <w:r>
-        <w:rPr>
-          <w:highlight w:val="green"/>
-          <w:lang w:val="en-US"/>
-        </w:rPr>
-        <w:t xml:space="preserve">Create cart view </w:t>
-      </w:r>
-      <w:proofErr w:type="gramStart"/>
-      <w:r>
-        <w:rPr>
-          <w:highlight w:val="green"/>
-          <w:lang w:val="en-US"/>
-        </w:rPr>
-        <w:t>frontend</w:t>
-      </w:r>
-      <w:proofErr w:type="gramEnd"/>
-    </w:p>
-    <w:p>
-      <w:pPr>
-        <w:pStyle w:val="ListParagraph"/>
-        <w:numPr>
-          <w:ilvl w:val="0"/>
-          <w:numId w:val="1"/>
-        </w:numPr>
-        <w:rPr>
-          <w:highlight w:val="green"/>
-          <w:lang w:val="en-US"/>
-        </w:rPr>
-      </w:pPr>
-      <w:r>
-        <w:rPr>
-          <w:highlight w:val="green"/>
-          <w:lang w:val="en-US"/>
-        </w:rPr>
-        <w:t xml:space="preserve">Create checkout cart flow </w:t>
-      </w:r>
-      <w:proofErr w:type="gramStart"/>
-      <w:r>
-        <w:rPr>
-          <w:highlight w:val="green"/>
-          <w:lang w:val="en-US"/>
-        </w:rPr>
-        <w:t>frontend</w:t>
-      </w:r>
-      <w:proofErr w:type="gramEnd"/>
+        <w:ind w:left="360"/>
+        <w:rPr>
+          <w:highlight w:val="green"/>
+          <w:lang w:val="en-US"/>
+        </w:rPr>
+      </w:pPr>
     </w:p>
     <w:sectPr>
       <w:pgSz w:w="12240" w:h="15840"/>

</xml_diff>